<commit_message>
Minor edits after running VS analysis tools
</commit_message>
<xml_diff>
--- a/Agile Crypto Spec.docx
+++ b/Agile Crypto Spec.docx
@@ -1,17 +1,22 @@
 
 <file path=word/document.xml><?xml version="1.0" encoding="utf-8"?>
-<w:document xmlns:wpc="http://schemas.microsoft.com/office/word/2010/wordprocessingCanvas" xmlns:mc="http://schemas.openxmlformats.org/markup-compatibility/2006" xmlns:o="urn:schemas-microsoft-com:office:office" xmlns:r="http://schemas.openxmlformats.org/officeDocument/2006/relationships" xmlns:m="http://schemas.openxmlformats.org/officeDocument/2006/math" xmlns:v="urn:schemas-microsoft-com:vml" xmlns:wp14="http://schemas.microsoft.com/office/word/2010/wordprocessingDrawing" xmlns:wp="http://schemas.openxmlformats.org/drawingml/2006/wordprocessingDrawing" xmlns:w10="urn:schemas-microsoft-com:office:word" xmlns:w="http://schemas.openxmlformats.org/wordprocessingml/2006/main" xmlns:w14="http://schemas.microsoft.com/office/word/2010/wordml" xmlns:w15="http://schemas.microsoft.com/office/word/2012/wordml" xmlns:wpg="http://schemas.microsoft.com/office/word/2010/wordprocessingGroup" xmlns:wpi="http://schemas.microsoft.com/office/word/2010/wordprocessingInk" xmlns:wne="http://schemas.microsoft.com/office/word/2006/wordml" xmlns:wps="http://schemas.microsoft.com/office/word/2010/wordprocessingShape" mc:Ignorable="w14 w15 wp14">
+<w:document xmlns:wpc="http://schemas.microsoft.com/office/word/2010/wordprocessingCanvas" xmlns:cx="http://schemas.microsoft.com/office/drawing/2014/chartex" xmlns:cx1="http://schemas.microsoft.com/office/drawing/2015/9/8/chartex" xmlns:cx2="http://schemas.microsoft.com/office/drawing/2015/10/21/chartex" xmlns:cx3="http://schemas.microsoft.com/office/drawing/2016/5/9/chartex" xmlns:cx4="http://schemas.microsoft.com/office/drawing/2016/5/10/chartex" xmlns:cx5="http://schemas.microsoft.com/office/drawing/2016/5/11/chartex" xmlns:cx6="http://schemas.microsoft.com/office/drawing/2016/5/12/chartex" xmlns:cx7="http://schemas.microsoft.com/office/drawing/2016/5/13/chartex" xmlns:cx8="http://schemas.microsoft.com/office/drawing/2016/5/14/chartex" xmlns:mc="http://schemas.openxmlformats.org/markup-compatibility/2006" xmlns:aink="http://schemas.microsoft.com/office/drawing/2016/ink" xmlns:am3d="http://schemas.microsoft.com/office/drawing/2017/model3d" xmlns:o="urn:schemas-microsoft-com:office:office" xmlns:r="http://schemas.openxmlformats.org/officeDocument/2006/relationships" xmlns:m="http://schemas.openxmlformats.org/officeDocument/2006/math" xmlns:v="urn:schemas-microsoft-com:vml" xmlns:wp14="http://schemas.microsoft.com/office/word/2010/wordprocessingDrawing" xmlns:wp="http://schemas.openxmlformats.org/drawingml/2006/wordprocessingDrawing" xmlns:w10="urn:schemas-microsoft-com:office:word" xmlns:w="http://schemas.openxmlformats.org/wordprocessingml/2006/main" xmlns:w14="http://schemas.microsoft.com/office/word/2010/wordml" xmlns:w15="http://schemas.microsoft.com/office/word/2012/wordml" xmlns:w16cid="http://schemas.microsoft.com/office/word/2016/wordml/cid" xmlns:w16se="http://schemas.microsoft.com/office/word/2015/wordml/symex" xmlns:wpg="http://schemas.microsoft.com/office/word/2010/wordprocessingGroup" xmlns:wpi="http://schemas.microsoft.com/office/word/2010/wordprocessingInk" xmlns:wne="http://schemas.microsoft.com/office/word/2006/wordml" xmlns:wps="http://schemas.microsoft.com/office/word/2010/wordprocessingShape" mc:Ignorable="w14 w15 w16se w16cid wp14">
   <w:body>
     <w:p>
       <w:pPr>
         <w:pStyle w:val="Title"/>
       </w:pPr>
       <w:r>
-        <w:t>Agile Crypto Spec</w:t>
+        <w:t xml:space="preserve">Agile Crypto </w:t>
+      </w:r>
+      <w:proofErr w:type="spellStart"/>
+      <w:r>
+        <w:t>Spec</w:t>
       </w:r>
       <w:r>
         <w:t>let</w:t>
       </w:r>
+      <w:proofErr w:type="spellEnd"/>
     </w:p>
     <w:p>
       <w:r>
@@ -34,15 +39,19 @@
     </w:p>
     <w:p>
       <w:r>
-        <w:t>9/</w:t>
-      </w:r>
-      <w:r>
-        <w:t>22</w:t>
-      </w:r>
-      <w:bookmarkStart w:id="0" w:name="_GoBack"/>
-      <w:bookmarkEnd w:id="0"/>
-      <w:r>
-        <w:t>/2014</w:t>
+        <w:t>1</w:t>
+      </w:r>
+      <w:r>
+        <w:t>/</w:t>
+      </w:r>
+      <w:r>
+        <w:t>11</w:t>
+      </w:r>
+      <w:r>
+        <w:t>/201</w:t>
+      </w:r>
+      <w:r>
+        <w:t>8</w:t>
       </w:r>
     </w:p>
     <w:p>
@@ -153,7 +162,15 @@
         <w:t xml:space="preserve">he proof of concept code takes a small config file containing crypto policy </w:t>
       </w:r>
       <w:r>
-        <w:t xml:space="preserve">(named crypto.config) </w:t>
+        <w:t xml:space="preserve">(named </w:t>
+      </w:r>
+      <w:proofErr w:type="spellStart"/>
+      <w:r>
+        <w:t>crypto.config</w:t>
+      </w:r>
+      <w:proofErr w:type="spellEnd"/>
+      <w:r>
+        <w:t xml:space="preserve">) </w:t>
       </w:r>
       <w:r>
         <w:t>and uses this to encrypt and MAC a string of data. The results of the crypto operations are then displayed on the screen and can be redirected to a file if needed.</w:t>
@@ -164,7 +181,15 @@
     </w:p>
     <w:p>
       <w:r>
-        <w:t>If the MAC over the ciphertext check fails, the data is not decrypted and an exception is raised.</w:t>
+        <w:t xml:space="preserve">If the MAC over the ciphertext check fails, the data is not </w:t>
+      </w:r>
+      <w:proofErr w:type="gramStart"/>
+      <w:r>
+        <w:t>decrypted</w:t>
+      </w:r>
+      <w:proofErr w:type="gramEnd"/>
+      <w:r>
+        <w:t xml:space="preserve"> and an exception is raised.</w:t>
       </w:r>
     </w:p>
     <w:p>
@@ -187,10 +212,7 @@
         </w:numPr>
       </w:pPr>
       <w:r>
-        <w:t>A</w:t>
-      </w:r>
-      <w:r>
-        <w:t xml:space="preserve"> basic understanding of crypto is assumed. </w:t>
+        <w:t xml:space="preserve">A basic understanding of crypto is assumed. </w:t>
       </w:r>
     </w:p>
     <w:p>
@@ -202,8 +224,16 @@
         </w:numPr>
       </w:pPr>
       <w:r>
-        <w:t>The code uses .NET 4.5 and the appropriate libraries are already installed on the user’s machine. When in doubt, install VS 2013.</w:t>
-      </w:r>
+        <w:t>The code uses .NET 4.</w:t>
+      </w:r>
+      <w:r>
+        <w:t>x</w:t>
+      </w:r>
+      <w:r>
+        <w:t xml:space="preserve"> and the appropriate libraries are already installed on the user’s machine. </w:t>
+      </w:r>
+      <w:bookmarkStart w:id="0" w:name="_GoBack"/>
+      <w:bookmarkEnd w:id="0"/>
     </w:p>
     <w:p>
       <w:pPr>
@@ -252,8 +282,13 @@
       <w:r>
         <w:t xml:space="preserve">a </w:t>
       </w:r>
-      <w:r>
-        <w:t>PoC!</w:t>
+      <w:proofErr w:type="spellStart"/>
+      <w:r>
+        <w:t>PoC</w:t>
+      </w:r>
+      <w:proofErr w:type="spellEnd"/>
+      <w:r>
+        <w:t>!</w:t>
       </w:r>
     </w:p>
     <w:p>
@@ -279,9 +314,11 @@
       <w:r>
         <w:t xml:space="preserve">The code only works with symmetric </w:t>
       </w:r>
+      <w:proofErr w:type="spellStart"/>
       <w:r>
         <w:t>algs</w:t>
       </w:r>
+      <w:proofErr w:type="spellEnd"/>
       <w:r>
         <w:t>.</w:t>
       </w:r>
@@ -401,15 +438,27 @@
           <w:highlight w:val="white"/>
         </w:rPr>
       </w:pPr>
-      <w:r>
-        <w:rPr>
-          <w:rFonts w:ascii="Consolas" w:hAnsi="Consolas" w:cs="Consolas"/>
-          <w:color w:val="000000"/>
-          <w:sz w:val="16"/>
-          <w:szCs w:val="19"/>
-          <w:highlight w:val="white"/>
-        </w:rPr>
-        <w:t>System.Security.Cryptography.Rfc2898DeriveBytes|{"IterationCount":10000}</w:t>
+      <w:proofErr w:type="gramStart"/>
+      <w:r>
+        <w:rPr>
+          <w:rFonts w:ascii="Consolas" w:hAnsi="Consolas" w:cs="Consolas"/>
+          <w:color w:val="000000"/>
+          <w:sz w:val="16"/>
+          <w:szCs w:val="19"/>
+          <w:highlight w:val="white"/>
+        </w:rPr>
+        <w:t>System.Security.Cryptography.Rfc</w:t>
+      </w:r>
+      <w:proofErr w:type="gramEnd"/>
+      <w:r>
+        <w:rPr>
+          <w:rFonts w:ascii="Consolas" w:hAnsi="Consolas" w:cs="Consolas"/>
+          <w:color w:val="000000"/>
+          <w:sz w:val="16"/>
+          <w:szCs w:val="19"/>
+          <w:highlight w:val="white"/>
+        </w:rPr>
+        <w:t>2898DeriveBytes|{"IterationCount":10000}</w:t>
       </w:r>
     </w:p>
     <w:p>
@@ -426,36 +475,60 @@
           <w:highlight w:val="white"/>
         </w:rPr>
       </w:pPr>
-      <w:r>
-        <w:rPr>
-          <w:rFonts w:ascii="Consolas" w:hAnsi="Consolas" w:cs="Consolas"/>
-          <w:color w:val="000000"/>
-          <w:sz w:val="16"/>
-          <w:szCs w:val="19"/>
-          <w:highlight w:val="white"/>
-        </w:rPr>
-        <w:t>System.Security.Cryptography.AesCryptoServiceProvider|{"KeySize":128,"BlockSize":128,"FeedbackSize":8,"Mode":1,"Padding":2}</w:t>
-      </w:r>
-    </w:p>
-    <w:p>
-      <w:pPr>
-        <w:rPr>
-          <w:rFonts w:ascii="Consolas" w:hAnsi="Consolas" w:cs="Consolas"/>
-          <w:color w:val="000000"/>
-          <w:sz w:val="16"/>
-          <w:szCs w:val="19"/>
-          <w:highlight w:val="white"/>
-        </w:rPr>
-      </w:pPr>
-      <w:r>
-        <w:rPr>
-          <w:rFonts w:ascii="Consolas" w:hAnsi="Consolas" w:cs="Consolas"/>
-          <w:color w:val="000000"/>
-          <w:sz w:val="16"/>
-          <w:szCs w:val="19"/>
-          <w:highlight w:val="white"/>
-        </w:rPr>
-        <w:t>System.Security.Cryptography.HMACSHA256|{"HashName":"SHA256","HashSize":256}</w:t>
+      <w:proofErr w:type="gramStart"/>
+      <w:r>
+        <w:rPr>
+          <w:rFonts w:ascii="Consolas" w:hAnsi="Consolas" w:cs="Consolas"/>
+          <w:color w:val="000000"/>
+          <w:sz w:val="16"/>
+          <w:szCs w:val="19"/>
+          <w:highlight w:val="white"/>
+        </w:rPr>
+        <w:t>System.Security.Cryptography.AesCryptoServiceProvider</w:t>
+      </w:r>
+      <w:proofErr w:type="gramEnd"/>
+      <w:r>
+        <w:rPr>
+          <w:rFonts w:ascii="Consolas" w:hAnsi="Consolas" w:cs="Consolas"/>
+          <w:color w:val="000000"/>
+          <w:sz w:val="16"/>
+          <w:szCs w:val="19"/>
+          <w:highlight w:val="white"/>
+        </w:rPr>
+        <w:t>|{"KeySize":128,"BlockSize":128,"FeedbackSize":8,"Mode":1,"Padding":2}</w:t>
+      </w:r>
+    </w:p>
+    <w:p>
+      <w:pPr>
+        <w:rPr>
+          <w:rFonts w:ascii="Consolas" w:hAnsi="Consolas" w:cs="Consolas"/>
+          <w:color w:val="000000"/>
+          <w:sz w:val="16"/>
+          <w:szCs w:val="19"/>
+          <w:highlight w:val="white"/>
+        </w:rPr>
+      </w:pPr>
+      <w:proofErr w:type="gramStart"/>
+      <w:r>
+        <w:rPr>
+          <w:rFonts w:ascii="Consolas" w:hAnsi="Consolas" w:cs="Consolas"/>
+          <w:color w:val="000000"/>
+          <w:sz w:val="16"/>
+          <w:szCs w:val="19"/>
+          <w:highlight w:val="white"/>
+        </w:rPr>
+        <w:t>System.Security.Cryptography.HMACSHA</w:t>
+      </w:r>
+      <w:proofErr w:type="gramEnd"/>
+      <w:r>
+        <w:rPr>
+          <w:rFonts w:ascii="Consolas" w:hAnsi="Consolas" w:cs="Consolas"/>
+          <w:color w:val="000000"/>
+          <w:sz w:val="16"/>
+          <w:szCs w:val="19"/>
+          <w:highlight w:val="white"/>
+        </w:rPr>
+        <w:t>256|{"HashName":"SHA256","HashSize":256}</w:t>
       </w:r>
     </w:p>
     <w:p>
@@ -499,19 +572,12 @@
     </w:p>
     <w:p>
       <w:r>
-        <w:t>Unzip Agile</w:t>
-      </w:r>
-      <w:r>
-        <w:t>-</w:t>
-      </w:r>
-      <w:r>
-        <w:t>Crypto</w:t>
-      </w:r>
-      <w:r>
-        <w:t>-POC</w:t>
-      </w:r>
-      <w:r>
-        <w:t>.zip into a folder.</w:t>
+        <w:t xml:space="preserve">Open the SLN file and rebuild the solution. </w:t>
+      </w:r>
+    </w:p>
+    <w:p>
+      <w:r>
+        <w:t xml:space="preserve">Navigate to the </w:t>
       </w:r>
     </w:p>
     <w:p>
@@ -529,6 +595,7 @@
           <w:highlight w:val="white"/>
         </w:rPr>
       </w:pPr>
+      <w:proofErr w:type="spellStart"/>
       <w:r>
         <w:rPr>
           <w:rFonts w:ascii="Consolas" w:hAnsi="Consolas" w:cs="Consolas"/>
@@ -549,6 +616,7 @@
         </w:rPr>
         <w:t>rypto</w:t>
       </w:r>
+      <w:proofErr w:type="spellEnd"/>
     </w:p>
     <w:p>
       <w:r>
@@ -605,7 +673,15 @@
     </w:p>
     <w:p>
       <w:r>
-        <w:t xml:space="preserve">If you see errors about missing assemblies </w:t>
+        <w:t xml:space="preserve">If you see errors about missing </w:t>
+      </w:r>
+      <w:proofErr w:type="gramStart"/>
+      <w:r>
+        <w:t>assemblies</w:t>
+      </w:r>
+      <w:proofErr w:type="gramEnd"/>
+      <w:r>
+        <w:t xml:space="preserve"> </w:t>
       </w:r>
       <w:r>
         <w:t>you should probably install VS 2013</w:t>
@@ -629,6 +705,7 @@
           <w:highlight w:val="white"/>
         </w:rPr>
       </w:pPr>
+      <w:proofErr w:type="spellStart"/>
       <w:r>
         <w:rPr>
           <w:rFonts w:ascii="Consolas" w:hAnsi="Consolas" w:cs="Consolas"/>
@@ -647,7 +724,18 @@
           <w:szCs w:val="19"/>
           <w:highlight w:val="white"/>
         </w:rPr>
-        <w:t>rypto encrypt Merlin! “Hello, Agile Crypto World!”</w:t>
+        <w:t>rypto</w:t>
+      </w:r>
+      <w:proofErr w:type="spellEnd"/>
+      <w:r>
+        <w:rPr>
+          <w:rFonts w:ascii="Consolas" w:hAnsi="Consolas" w:cs="Consolas"/>
+          <w:color w:val="000000"/>
+          <w:sz w:val="16"/>
+          <w:szCs w:val="19"/>
+          <w:highlight w:val="white"/>
+        </w:rPr>
+        <w:t xml:space="preserve"> encrypt Merlin! “Hello, Agile Crypto World!”</w:t>
       </w:r>
     </w:p>
     <w:p>
@@ -722,6 +810,7 @@
         </w:rPr>
       </w:pPr>
       <w:r>
+        <w:lastRenderedPageBreak/>
         <w:t xml:space="preserve">Run the same command again. </w:t>
       </w:r>
     </w:p>
@@ -735,16 +824,27 @@
           <w:highlight w:val="white"/>
         </w:rPr>
       </w:pPr>
-      <w:r>
-        <w:rPr>
-          <w:rFonts w:ascii="Consolas" w:hAnsi="Consolas" w:cs="Consolas"/>
-          <w:color w:val="000000"/>
-          <w:sz w:val="16"/>
-          <w:szCs w:val="19"/>
-          <w:highlight w:val="white"/>
-        </w:rPr>
-        <w:lastRenderedPageBreak/>
-        <w:t>acrypto encrypt Merlin! “Hello, Agile Crypto World!”</w:t>
+      <w:proofErr w:type="spellStart"/>
+      <w:r>
+        <w:rPr>
+          <w:rFonts w:ascii="Consolas" w:hAnsi="Consolas" w:cs="Consolas"/>
+          <w:color w:val="000000"/>
+          <w:sz w:val="16"/>
+          <w:szCs w:val="19"/>
+          <w:highlight w:val="white"/>
+        </w:rPr>
+        <w:t>acrypto</w:t>
+      </w:r>
+      <w:proofErr w:type="spellEnd"/>
+      <w:r>
+        <w:rPr>
+          <w:rFonts w:ascii="Consolas" w:hAnsi="Consolas" w:cs="Consolas"/>
+          <w:color w:val="000000"/>
+          <w:sz w:val="16"/>
+          <w:szCs w:val="19"/>
+          <w:highlight w:val="white"/>
+        </w:rPr>
+        <w:t xml:space="preserve"> encrypt Merlin! “Hello, Agile Crypto World!”</w:t>
       </w:r>
     </w:p>
     <w:p>
@@ -835,15 +935,27 @@
           <w:highlight w:val="white"/>
         </w:rPr>
       </w:pPr>
-      <w:r>
-        <w:rPr>
-          <w:rFonts w:ascii="Consolas" w:hAnsi="Consolas" w:cs="Consolas"/>
-          <w:color w:val="000000"/>
-          <w:sz w:val="16"/>
-          <w:szCs w:val="19"/>
-          <w:highlight w:val="white"/>
-        </w:rPr>
-        <w:t>acrypto encrypt Merlin! “Hello, Agile Crypto World!” &gt; 1.enc</w:t>
+      <w:proofErr w:type="spellStart"/>
+      <w:r>
+        <w:rPr>
+          <w:rFonts w:ascii="Consolas" w:hAnsi="Consolas" w:cs="Consolas"/>
+          <w:color w:val="000000"/>
+          <w:sz w:val="16"/>
+          <w:szCs w:val="19"/>
+          <w:highlight w:val="white"/>
+        </w:rPr>
+        <w:t>acrypto</w:t>
+      </w:r>
+      <w:proofErr w:type="spellEnd"/>
+      <w:r>
+        <w:rPr>
+          <w:rFonts w:ascii="Consolas" w:hAnsi="Consolas" w:cs="Consolas"/>
+          <w:color w:val="000000"/>
+          <w:sz w:val="16"/>
+          <w:szCs w:val="19"/>
+          <w:highlight w:val="white"/>
+        </w:rPr>
+        <w:t xml:space="preserve"> encrypt Merlin! “Hello, Agile Crypto World!” &gt; 1.enc</w:t>
       </w:r>
     </w:p>
     <w:p>
@@ -861,15 +973,27 @@
           <w:highlight w:val="white"/>
         </w:rPr>
       </w:pPr>
-      <w:r>
-        <w:rPr>
-          <w:rFonts w:ascii="Consolas" w:hAnsi="Consolas" w:cs="Consolas"/>
-          <w:color w:val="000000"/>
-          <w:sz w:val="16"/>
-          <w:szCs w:val="19"/>
-          <w:highlight w:val="white"/>
-        </w:rPr>
-        <w:t>acrypto decrypt Merlin! 1.enc</w:t>
+      <w:proofErr w:type="spellStart"/>
+      <w:r>
+        <w:rPr>
+          <w:rFonts w:ascii="Consolas" w:hAnsi="Consolas" w:cs="Consolas"/>
+          <w:color w:val="000000"/>
+          <w:sz w:val="16"/>
+          <w:szCs w:val="19"/>
+          <w:highlight w:val="white"/>
+        </w:rPr>
+        <w:t>acrypto</w:t>
+      </w:r>
+      <w:proofErr w:type="spellEnd"/>
+      <w:r>
+        <w:rPr>
+          <w:rFonts w:ascii="Consolas" w:hAnsi="Consolas" w:cs="Consolas"/>
+          <w:color w:val="000000"/>
+          <w:sz w:val="16"/>
+          <w:szCs w:val="19"/>
+          <w:highlight w:val="white"/>
+        </w:rPr>
+        <w:t xml:space="preserve"> decrypt Merlin! 1.enc</w:t>
       </w:r>
     </w:p>
     <w:p>
@@ -927,7 +1051,15 @@
     </w:p>
     <w:p>
       <w:r>
-        <w:t>Now let’s rev this up a little. Open the crypto.config file (note, it’s fragile, so keep a backup copy!)</w:t>
+        <w:t xml:space="preserve">Now let’s rev this up a little. Open the </w:t>
+      </w:r>
+      <w:proofErr w:type="spellStart"/>
+      <w:r>
+        <w:t>crypto.config</w:t>
+      </w:r>
+      <w:proofErr w:type="spellEnd"/>
+      <w:r>
+        <w:t xml:space="preserve"> file (note, it’s fragile, so keep a backup copy!)</w:t>
       </w:r>
       <w:r>
         <w:t xml:space="preserve"> and change this:</w:t>
@@ -943,15 +1075,27 @@
           <w:highlight w:val="white"/>
         </w:rPr>
       </w:pPr>
-      <w:r>
-        <w:rPr>
-          <w:rFonts w:ascii="Consolas" w:hAnsi="Consolas" w:cs="Consolas"/>
-          <w:color w:val="000000"/>
-          <w:sz w:val="16"/>
-          <w:szCs w:val="19"/>
-          <w:highlight w:val="white"/>
-        </w:rPr>
-        <w:t>System.Security.Cryptography.Rfc2898Deriv</w:t>
+      <w:proofErr w:type="gramStart"/>
+      <w:r>
+        <w:rPr>
+          <w:rFonts w:ascii="Consolas" w:hAnsi="Consolas" w:cs="Consolas"/>
+          <w:color w:val="000000"/>
+          <w:sz w:val="16"/>
+          <w:szCs w:val="19"/>
+          <w:highlight w:val="white"/>
+        </w:rPr>
+        <w:t>System.Security.Cryptography.Rfc</w:t>
+      </w:r>
+      <w:proofErr w:type="gramEnd"/>
+      <w:r>
+        <w:rPr>
+          <w:rFonts w:ascii="Consolas" w:hAnsi="Consolas" w:cs="Consolas"/>
+          <w:color w:val="000000"/>
+          <w:sz w:val="16"/>
+          <w:szCs w:val="19"/>
+          <w:highlight w:val="white"/>
+        </w:rPr>
+        <w:t>2898Deriv</w:t>
       </w:r>
       <w:r>
         <w:rPr>
@@ -1019,15 +1163,27 @@
           <w:highlight w:val="white"/>
         </w:rPr>
       </w:pPr>
-      <w:r>
-        <w:rPr>
-          <w:rFonts w:ascii="Consolas" w:hAnsi="Consolas" w:cs="Consolas"/>
-          <w:color w:val="000000"/>
-          <w:sz w:val="16"/>
-          <w:szCs w:val="19"/>
-          <w:highlight w:val="white"/>
-        </w:rPr>
-        <w:t>System.Security.Cryptography.Rfc289</w:t>
+      <w:proofErr w:type="gramStart"/>
+      <w:r>
+        <w:rPr>
+          <w:rFonts w:ascii="Consolas" w:hAnsi="Consolas" w:cs="Consolas"/>
+          <w:color w:val="000000"/>
+          <w:sz w:val="16"/>
+          <w:szCs w:val="19"/>
+          <w:highlight w:val="white"/>
+        </w:rPr>
+        <w:t>System.Security.Cryptography.Rfc</w:t>
+      </w:r>
+      <w:proofErr w:type="gramEnd"/>
+      <w:r>
+        <w:rPr>
+          <w:rFonts w:ascii="Consolas" w:hAnsi="Consolas" w:cs="Consolas"/>
+          <w:color w:val="000000"/>
+          <w:sz w:val="16"/>
+          <w:szCs w:val="19"/>
+          <w:highlight w:val="white"/>
+        </w:rPr>
+        <w:t>289</w:t>
       </w:r>
       <w:r>
         <w:rPr>
@@ -1361,15 +1517,27 @@
           <w:highlight w:val="white"/>
         </w:rPr>
       </w:pPr>
-      <w:r>
-        <w:rPr>
-          <w:rFonts w:ascii="Consolas" w:hAnsi="Consolas" w:cs="Consolas"/>
-          <w:color w:val="000000"/>
-          <w:sz w:val="16"/>
-          <w:szCs w:val="19"/>
-          <w:highlight w:val="white"/>
-        </w:rPr>
-        <w:t xml:space="preserve">acrypto encrypt Merlin! “Hello, Agile Crypto World!” &gt; </w:t>
+      <w:proofErr w:type="spellStart"/>
+      <w:r>
+        <w:rPr>
+          <w:rFonts w:ascii="Consolas" w:hAnsi="Consolas" w:cs="Consolas"/>
+          <w:color w:val="000000"/>
+          <w:sz w:val="16"/>
+          <w:szCs w:val="19"/>
+          <w:highlight w:val="white"/>
+        </w:rPr>
+        <w:t>acrypto</w:t>
+      </w:r>
+      <w:proofErr w:type="spellEnd"/>
+      <w:r>
+        <w:rPr>
+          <w:rFonts w:ascii="Consolas" w:hAnsi="Consolas" w:cs="Consolas"/>
+          <w:color w:val="000000"/>
+          <w:sz w:val="16"/>
+          <w:szCs w:val="19"/>
+          <w:highlight w:val="white"/>
+        </w:rPr>
+        <w:t xml:space="preserve"> encrypt Merlin! “Hello, Agile Crypto World!” &gt; </w:t>
       </w:r>
       <w:r>
         <w:rPr>
@@ -1400,7 +1568,15 @@
         <w:t xml:space="preserve"> that it looks quite different from 1.enc because we changed so much.</w:t>
       </w:r>
       <w:r>
-        <w:t xml:space="preserve"> Note espically that the MAC is huge (SHA512) compared to the previous example (SHA256.)</w:t>
+        <w:t xml:space="preserve"> Note </w:t>
+      </w:r>
+      <w:proofErr w:type="spellStart"/>
+      <w:r>
+        <w:t>espically</w:t>
+      </w:r>
+      <w:proofErr w:type="spellEnd"/>
+      <w:r>
+        <w:t xml:space="preserve"> that the MAC is huge (SHA512) compared to the previous example (SHA256.)</w:t>
       </w:r>
     </w:p>
     <w:p>
@@ -1472,36 +1648,60 @@
           <w:highlight w:val="white"/>
         </w:rPr>
       </w:pPr>
-      <w:r>
-        <w:rPr>
-          <w:rFonts w:ascii="Consolas" w:hAnsi="Consolas" w:cs="Consolas"/>
-          <w:color w:val="000000"/>
-          <w:sz w:val="16"/>
-          <w:szCs w:val="19"/>
-          <w:highlight w:val="white"/>
-        </w:rPr>
-        <w:t>acrypto decrypt Merlin! 1.enc</w:t>
-      </w:r>
-    </w:p>
-    <w:p>
-      <w:pPr>
-        <w:rPr>
-          <w:rFonts w:ascii="Consolas" w:hAnsi="Consolas" w:cs="Consolas"/>
-          <w:color w:val="000000"/>
-          <w:sz w:val="16"/>
-          <w:szCs w:val="19"/>
-          <w:highlight w:val="white"/>
-        </w:rPr>
-      </w:pPr>
-      <w:r>
-        <w:rPr>
-          <w:rFonts w:ascii="Consolas" w:hAnsi="Consolas" w:cs="Consolas"/>
-          <w:color w:val="000000"/>
-          <w:sz w:val="16"/>
-          <w:szCs w:val="19"/>
-          <w:highlight w:val="white"/>
-        </w:rPr>
-        <w:t xml:space="preserve">acrypto </w:t>
+      <w:proofErr w:type="spellStart"/>
+      <w:r>
+        <w:rPr>
+          <w:rFonts w:ascii="Consolas" w:hAnsi="Consolas" w:cs="Consolas"/>
+          <w:color w:val="000000"/>
+          <w:sz w:val="16"/>
+          <w:szCs w:val="19"/>
+          <w:highlight w:val="white"/>
+        </w:rPr>
+        <w:t>acrypto</w:t>
+      </w:r>
+      <w:proofErr w:type="spellEnd"/>
+      <w:r>
+        <w:rPr>
+          <w:rFonts w:ascii="Consolas" w:hAnsi="Consolas" w:cs="Consolas"/>
+          <w:color w:val="000000"/>
+          <w:sz w:val="16"/>
+          <w:szCs w:val="19"/>
+          <w:highlight w:val="white"/>
+        </w:rPr>
+        <w:t xml:space="preserve"> decrypt Merlin! 1.enc</w:t>
+      </w:r>
+    </w:p>
+    <w:p>
+      <w:pPr>
+        <w:rPr>
+          <w:rFonts w:ascii="Consolas" w:hAnsi="Consolas" w:cs="Consolas"/>
+          <w:color w:val="000000"/>
+          <w:sz w:val="16"/>
+          <w:szCs w:val="19"/>
+          <w:highlight w:val="white"/>
+        </w:rPr>
+      </w:pPr>
+      <w:proofErr w:type="spellStart"/>
+      <w:r>
+        <w:rPr>
+          <w:rFonts w:ascii="Consolas" w:hAnsi="Consolas" w:cs="Consolas"/>
+          <w:color w:val="000000"/>
+          <w:sz w:val="16"/>
+          <w:szCs w:val="19"/>
+          <w:highlight w:val="white"/>
+        </w:rPr>
+        <w:t>acrypto</w:t>
+      </w:r>
+      <w:proofErr w:type="spellEnd"/>
+      <w:r>
+        <w:rPr>
+          <w:rFonts w:ascii="Consolas" w:hAnsi="Consolas" w:cs="Consolas"/>
+          <w:color w:val="000000"/>
+          <w:sz w:val="16"/>
+          <w:szCs w:val="19"/>
+          <w:highlight w:val="white"/>
+        </w:rPr>
+        <w:t xml:space="preserve"> </w:t>
       </w:r>
       <w:r>
         <w:rPr>
@@ -1655,9 +1855,11 @@
           <w:numId w:val="3"/>
         </w:numPr>
       </w:pPr>
+      <w:proofErr w:type="spellStart"/>
       <w:r>
         <w:t>alg</w:t>
       </w:r>
+      <w:proofErr w:type="spellEnd"/>
     </w:p>
     <w:p>
       <w:pPr>
@@ -1700,9 +1902,11 @@
           <w:numId w:val="3"/>
         </w:numPr>
       </w:pPr>
+      <w:proofErr w:type="spellStart"/>
       <w:r>
         <w:t>alg</w:t>
       </w:r>
+      <w:proofErr w:type="spellEnd"/>
     </w:p>
     <w:p>
       <w:pPr>
@@ -1779,7 +1983,20 @@
         </w:numPr>
       </w:pPr>
       <w:r>
-        <w:t>Get passphrase from arg[1]</w:t>
+        <w:t xml:space="preserve">Get passphrase from </w:t>
+      </w:r>
+      <w:proofErr w:type="spellStart"/>
+      <w:proofErr w:type="gramStart"/>
+      <w:r>
+        <w:t>arg</w:t>
+      </w:r>
+      <w:proofErr w:type="spellEnd"/>
+      <w:r>
+        <w:t>[</w:t>
+      </w:r>
+      <w:proofErr w:type="gramEnd"/>
+      <w:r>
+        <w:t>1]</w:t>
       </w:r>
     </w:p>
     <w:p>
@@ -1791,7 +2008,20 @@
         </w:numPr>
       </w:pPr>
       <w:r>
-        <w:t>Get plaintext from arg[2]</w:t>
+        <w:t xml:space="preserve">Get plaintext from </w:t>
+      </w:r>
+      <w:proofErr w:type="spellStart"/>
+      <w:proofErr w:type="gramStart"/>
+      <w:r>
+        <w:t>arg</w:t>
+      </w:r>
+      <w:proofErr w:type="spellEnd"/>
+      <w:r>
+        <w:t>[</w:t>
+      </w:r>
+      <w:proofErr w:type="gramEnd"/>
+      <w:r>
+        <w:t>2]</w:t>
       </w:r>
     </w:p>
     <w:p>
@@ -1821,10 +2051,23 @@
         </w:numPr>
       </w:pPr>
       <w:r>
-        <w:t>Derive encryption key from PBKDF</w:t>
-      </w:r>
-      <w:r>
-        <w:t>(passphrase,salt,iter)</w:t>
+        <w:t xml:space="preserve">Derive encryption key from </w:t>
+      </w:r>
+      <w:proofErr w:type="gramStart"/>
+      <w:r>
+        <w:t>PBKDF</w:t>
+      </w:r>
+      <w:r>
+        <w:t>(</w:t>
+      </w:r>
+      <w:proofErr w:type="spellStart"/>
+      <w:proofErr w:type="gramEnd"/>
+      <w:r>
+        <w:t>passphrase,salt,iter</w:t>
+      </w:r>
+      <w:proofErr w:type="spellEnd"/>
+      <w:r>
+        <w:t>)</w:t>
       </w:r>
     </w:p>
     <w:p>
@@ -1836,16 +2079,34 @@
         </w:numPr>
       </w:pPr>
       <w:r>
-        <w:t>Derive HMAC key from PBKDF</w:t>
-      </w:r>
-      <w:r>
-        <w:t>(passphrase,salt,iter)</w:t>
+        <w:t xml:space="preserve">Derive HMAC key from </w:t>
+      </w:r>
+      <w:proofErr w:type="gramStart"/>
+      <w:r>
+        <w:t>PBKDF</w:t>
+      </w:r>
+      <w:r>
+        <w:t>(</w:t>
+      </w:r>
+      <w:proofErr w:type="spellStart"/>
+      <w:proofErr w:type="gramEnd"/>
+      <w:r>
+        <w:t>passphrase,salt,iter</w:t>
+      </w:r>
+      <w:proofErr w:type="spellEnd"/>
+      <w:r>
+        <w:t>)</w:t>
       </w:r>
     </w:p>
     <w:p/>
     <w:p>
-      <w:r>
-        <w:t xml:space="preserve">Pwd </w:t>
+      <w:proofErr w:type="spellStart"/>
+      <w:r>
+        <w:t>Pwd</w:t>
+      </w:r>
+      <w:proofErr w:type="spellEnd"/>
+      <w:r>
+        <w:t xml:space="preserve"> </w:t>
       </w:r>
       <w:r>
         <w:sym w:font="Wingdings" w:char="F0DF"/>
@@ -1865,7 +2126,7 @@
 </file>
 
 <file path=word/endnotes.xml><?xml version="1.0" encoding="utf-8"?>
-<w:endnotes xmlns:wpc="http://schemas.microsoft.com/office/word/2010/wordprocessingCanvas" xmlns:mc="http://schemas.openxmlformats.org/markup-compatibility/2006" xmlns:o="urn:schemas-microsoft-com:office:office" xmlns:r="http://schemas.openxmlformats.org/officeDocument/2006/relationships" xmlns:m="http://schemas.openxmlformats.org/officeDocument/2006/math" xmlns:v="urn:schemas-microsoft-com:vml" xmlns:wp14="http://schemas.microsoft.com/office/word/2010/wordprocessingDrawing" xmlns:wp="http://schemas.openxmlformats.org/drawingml/2006/wordprocessingDrawing" xmlns:w10="urn:schemas-microsoft-com:office:word" xmlns:w="http://schemas.openxmlformats.org/wordprocessingml/2006/main" xmlns:w14="http://schemas.microsoft.com/office/word/2010/wordml" xmlns:w15="http://schemas.microsoft.com/office/word/2012/wordml" xmlns:wpg="http://schemas.microsoft.com/office/word/2010/wordprocessingGroup" xmlns:wpi="http://schemas.microsoft.com/office/word/2010/wordprocessingInk" xmlns:wne="http://schemas.microsoft.com/office/word/2006/wordml" xmlns:wps="http://schemas.microsoft.com/office/word/2010/wordprocessingShape" mc:Ignorable="w14 w15 wp14">
+<w:endnotes xmlns:wpc="http://schemas.microsoft.com/office/word/2010/wordprocessingCanvas" xmlns:cx="http://schemas.microsoft.com/office/drawing/2014/chartex" xmlns:cx1="http://schemas.microsoft.com/office/drawing/2015/9/8/chartex" xmlns:cx2="http://schemas.microsoft.com/office/drawing/2015/10/21/chartex" xmlns:cx3="http://schemas.microsoft.com/office/drawing/2016/5/9/chartex" xmlns:cx4="http://schemas.microsoft.com/office/drawing/2016/5/10/chartex" xmlns:cx5="http://schemas.microsoft.com/office/drawing/2016/5/11/chartex" xmlns:cx6="http://schemas.microsoft.com/office/drawing/2016/5/12/chartex" xmlns:cx7="http://schemas.microsoft.com/office/drawing/2016/5/13/chartex" xmlns:cx8="http://schemas.microsoft.com/office/drawing/2016/5/14/chartex" xmlns:mc="http://schemas.openxmlformats.org/markup-compatibility/2006" xmlns:aink="http://schemas.microsoft.com/office/drawing/2016/ink" xmlns:am3d="http://schemas.microsoft.com/office/drawing/2017/model3d" xmlns:o="urn:schemas-microsoft-com:office:office" xmlns:r="http://schemas.openxmlformats.org/officeDocument/2006/relationships" xmlns:m="http://schemas.openxmlformats.org/officeDocument/2006/math" xmlns:v="urn:schemas-microsoft-com:vml" xmlns:wp14="http://schemas.microsoft.com/office/word/2010/wordprocessingDrawing" xmlns:wp="http://schemas.openxmlformats.org/drawingml/2006/wordprocessingDrawing" xmlns:w10="urn:schemas-microsoft-com:office:word" xmlns:w="http://schemas.openxmlformats.org/wordprocessingml/2006/main" xmlns:w14="http://schemas.microsoft.com/office/word/2010/wordml" xmlns:w15="http://schemas.microsoft.com/office/word/2012/wordml" xmlns:w16cid="http://schemas.microsoft.com/office/word/2016/wordml/cid" xmlns:w16se="http://schemas.microsoft.com/office/word/2015/wordml/symex" xmlns:wpg="http://schemas.microsoft.com/office/word/2010/wordprocessingGroup" xmlns:wpi="http://schemas.microsoft.com/office/word/2010/wordprocessingInk" xmlns:wne="http://schemas.microsoft.com/office/word/2006/wordml" xmlns:wps="http://schemas.microsoft.com/office/word/2010/wordprocessingShape" mc:Ignorable="w14 w15 w16se w16cid wp14">
   <w:endnote w:type="separator" w:id="-1">
     <w:p>
       <w:pPr>
@@ -1890,7 +2151,7 @@
 </file>
 
 <file path=word/footnotes.xml><?xml version="1.0" encoding="utf-8"?>
-<w:footnotes xmlns:wpc="http://schemas.microsoft.com/office/word/2010/wordprocessingCanvas" xmlns:mc="http://schemas.openxmlformats.org/markup-compatibility/2006" xmlns:o="urn:schemas-microsoft-com:office:office" xmlns:r="http://schemas.openxmlformats.org/officeDocument/2006/relationships" xmlns:m="http://schemas.openxmlformats.org/officeDocument/2006/math" xmlns:v="urn:schemas-microsoft-com:vml" xmlns:wp14="http://schemas.microsoft.com/office/word/2010/wordprocessingDrawing" xmlns:wp="http://schemas.openxmlformats.org/drawingml/2006/wordprocessingDrawing" xmlns:w10="urn:schemas-microsoft-com:office:word" xmlns:w="http://schemas.openxmlformats.org/wordprocessingml/2006/main" xmlns:w14="http://schemas.microsoft.com/office/word/2010/wordml" xmlns:w15="http://schemas.microsoft.com/office/word/2012/wordml" xmlns:wpg="http://schemas.microsoft.com/office/word/2010/wordprocessingGroup" xmlns:wpi="http://schemas.microsoft.com/office/word/2010/wordprocessingInk" xmlns:wne="http://schemas.microsoft.com/office/word/2006/wordml" xmlns:wps="http://schemas.microsoft.com/office/word/2010/wordprocessingShape" mc:Ignorable="w14 w15 wp14">
+<w:footnotes xmlns:wpc="http://schemas.microsoft.com/office/word/2010/wordprocessingCanvas" xmlns:cx="http://schemas.microsoft.com/office/drawing/2014/chartex" xmlns:cx1="http://schemas.microsoft.com/office/drawing/2015/9/8/chartex" xmlns:cx2="http://schemas.microsoft.com/office/drawing/2015/10/21/chartex" xmlns:cx3="http://schemas.microsoft.com/office/drawing/2016/5/9/chartex" xmlns:cx4="http://schemas.microsoft.com/office/drawing/2016/5/10/chartex" xmlns:cx5="http://schemas.microsoft.com/office/drawing/2016/5/11/chartex" xmlns:cx6="http://schemas.microsoft.com/office/drawing/2016/5/12/chartex" xmlns:cx7="http://schemas.microsoft.com/office/drawing/2016/5/13/chartex" xmlns:cx8="http://schemas.microsoft.com/office/drawing/2016/5/14/chartex" xmlns:mc="http://schemas.openxmlformats.org/markup-compatibility/2006" xmlns:aink="http://schemas.microsoft.com/office/drawing/2016/ink" xmlns:am3d="http://schemas.microsoft.com/office/drawing/2017/model3d" xmlns:o="urn:schemas-microsoft-com:office:office" xmlns:r="http://schemas.openxmlformats.org/officeDocument/2006/relationships" xmlns:m="http://schemas.openxmlformats.org/officeDocument/2006/math" xmlns:v="urn:schemas-microsoft-com:vml" xmlns:wp14="http://schemas.microsoft.com/office/word/2010/wordprocessingDrawing" xmlns:wp="http://schemas.openxmlformats.org/drawingml/2006/wordprocessingDrawing" xmlns:w10="urn:schemas-microsoft-com:office:word" xmlns:w="http://schemas.openxmlformats.org/wordprocessingml/2006/main" xmlns:w14="http://schemas.microsoft.com/office/word/2010/wordml" xmlns:w15="http://schemas.microsoft.com/office/word/2012/wordml" xmlns:w16cid="http://schemas.microsoft.com/office/word/2016/wordml/cid" xmlns:w16se="http://schemas.microsoft.com/office/word/2015/wordml/symex" xmlns:wpg="http://schemas.microsoft.com/office/word/2010/wordprocessingGroup" xmlns:wpi="http://schemas.microsoft.com/office/word/2010/wordprocessingInk" xmlns:wne="http://schemas.microsoft.com/office/word/2006/wordml" xmlns:wps="http://schemas.microsoft.com/office/word/2010/wordprocessingShape" mc:Ignorable="w14 w15 w16se w16cid wp14">
   <w:footnote w:type="separator" w:id="-1">
     <w:p>
       <w:pPr>
@@ -1931,8 +2192,8 @@
 </file>
 
 <file path=word/numbering.xml><?xml version="1.0" encoding="utf-8"?>
-<w:numbering xmlns:wpc="http://schemas.microsoft.com/office/word/2010/wordprocessingCanvas" xmlns:mc="http://schemas.openxmlformats.org/markup-compatibility/2006" xmlns:o="urn:schemas-microsoft-com:office:office" xmlns:r="http://schemas.openxmlformats.org/officeDocument/2006/relationships" xmlns:m="http://schemas.openxmlformats.org/officeDocument/2006/math" xmlns:v="urn:schemas-microsoft-com:vml" xmlns:wp14="http://schemas.microsoft.com/office/word/2010/wordprocessingDrawing" xmlns:wp="http://schemas.openxmlformats.org/drawingml/2006/wordprocessingDrawing" xmlns:w10="urn:schemas-microsoft-com:office:word" xmlns:w="http://schemas.openxmlformats.org/wordprocessingml/2006/main" xmlns:w14="http://schemas.microsoft.com/office/word/2010/wordml" xmlns:w15="http://schemas.microsoft.com/office/word/2012/wordml" xmlns:wpg="http://schemas.microsoft.com/office/word/2010/wordprocessingGroup" xmlns:wpi="http://schemas.microsoft.com/office/word/2010/wordprocessingInk" xmlns:wne="http://schemas.microsoft.com/office/word/2006/wordml" xmlns:wps="http://schemas.microsoft.com/office/word/2010/wordprocessingShape" mc:Ignorable="w14 w15 wp14">
-  <w:abstractNum w:abstractNumId="0">
+<w:numbering xmlns:wpc="http://schemas.microsoft.com/office/word/2010/wordprocessingCanvas" xmlns:cx="http://schemas.microsoft.com/office/drawing/2014/chartex" xmlns:cx1="http://schemas.microsoft.com/office/drawing/2015/9/8/chartex" xmlns:cx2="http://schemas.microsoft.com/office/drawing/2015/10/21/chartex" xmlns:cx3="http://schemas.microsoft.com/office/drawing/2016/5/9/chartex" xmlns:cx4="http://schemas.microsoft.com/office/drawing/2016/5/10/chartex" xmlns:cx5="http://schemas.microsoft.com/office/drawing/2016/5/11/chartex" xmlns:cx6="http://schemas.microsoft.com/office/drawing/2016/5/12/chartex" xmlns:cx7="http://schemas.microsoft.com/office/drawing/2016/5/13/chartex" xmlns:cx8="http://schemas.microsoft.com/office/drawing/2016/5/14/chartex" xmlns:mc="http://schemas.openxmlformats.org/markup-compatibility/2006" xmlns:aink="http://schemas.microsoft.com/office/drawing/2016/ink" xmlns:am3d="http://schemas.microsoft.com/office/drawing/2017/model3d" xmlns:o="urn:schemas-microsoft-com:office:office" xmlns:r="http://schemas.openxmlformats.org/officeDocument/2006/relationships" xmlns:m="http://schemas.openxmlformats.org/officeDocument/2006/math" xmlns:v="urn:schemas-microsoft-com:vml" xmlns:wp14="http://schemas.microsoft.com/office/word/2010/wordprocessingDrawing" xmlns:wp="http://schemas.openxmlformats.org/drawingml/2006/wordprocessingDrawing" xmlns:w10="urn:schemas-microsoft-com:office:word" xmlns:w="http://schemas.openxmlformats.org/wordprocessingml/2006/main" xmlns:w14="http://schemas.microsoft.com/office/word/2010/wordml" xmlns:w15="http://schemas.microsoft.com/office/word/2012/wordml" xmlns:w16cid="http://schemas.microsoft.com/office/word/2016/wordml/cid" xmlns:w16se="http://schemas.microsoft.com/office/word/2015/wordml/symex" xmlns:wpg="http://schemas.microsoft.com/office/word/2010/wordprocessingGroup" xmlns:wpi="http://schemas.microsoft.com/office/word/2010/wordprocessingInk" xmlns:wne="http://schemas.microsoft.com/office/word/2006/wordml" xmlns:wps="http://schemas.microsoft.com/office/word/2010/wordprocessingShape" mc:Ignorable="w14 w15 w16se w16cid wp14">
+  <w:abstractNum w:abstractNumId="0" w15:restartNumberingAfterBreak="0">
     <w:nsid w:val="1FE8355C"/>
     <w:multiLevelType w:val="hybridMultilevel"/>
     <w:tmpl w:val="817E4FFA"/>
@@ -2045,7 +2306,7 @@
       </w:rPr>
     </w:lvl>
   </w:abstractNum>
-  <w:abstractNum w:abstractNumId="1">
+  <w:abstractNum w:abstractNumId="1" w15:restartNumberingAfterBreak="0">
     <w:nsid w:val="376F6DB5"/>
     <w:multiLevelType w:val="hybridMultilevel"/>
     <w:tmpl w:val="229AED74"/>
@@ -2158,7 +2419,7 @@
       </w:rPr>
     </w:lvl>
   </w:abstractNum>
-  <w:abstractNum w:abstractNumId="2">
+  <w:abstractNum w:abstractNumId="2" w15:restartNumberingAfterBreak="0">
     <w:nsid w:val="428777E5"/>
     <w:multiLevelType w:val="hybridMultilevel"/>
     <w:tmpl w:val="A8869970"/>
@@ -2271,7 +2532,7 @@
       </w:rPr>
     </w:lvl>
   </w:abstractNum>
-  <w:abstractNum w:abstractNumId="3">
+  <w:abstractNum w:abstractNumId="3" w15:restartNumberingAfterBreak="0">
     <w:nsid w:val="50CF6830"/>
     <w:multiLevelType w:val="multilevel"/>
     <w:tmpl w:val="0409001F"/>
@@ -2357,7 +2618,7 @@
       </w:pPr>
     </w:lvl>
   </w:abstractNum>
-  <w:abstractNum w:abstractNumId="4">
+  <w:abstractNum w:abstractNumId="4" w15:restartNumberingAfterBreak="0">
     <w:nsid w:val="5F8D00AB"/>
     <w:multiLevelType w:val="hybridMultilevel"/>
     <w:tmpl w:val="9C1E90FC"/>
@@ -2443,7 +2704,7 @@
       </w:pPr>
     </w:lvl>
   </w:abstractNum>
-  <w:abstractNum w:abstractNumId="5">
+  <w:abstractNum w:abstractNumId="5" w15:restartNumberingAfterBreak="0">
     <w:nsid w:val="7B1C2C96"/>
     <w:multiLevelType w:val="hybridMultilevel"/>
     <w:tmpl w:val="81B47AB4"/>
@@ -2578,7 +2839,7 @@
 </file>
 
 <file path=word/styles.xml><?xml version="1.0" encoding="utf-8"?>
-<w:styles xmlns:mc="http://schemas.openxmlformats.org/markup-compatibility/2006" xmlns:r="http://schemas.openxmlformats.org/officeDocument/2006/relationships" xmlns:w="http://schemas.openxmlformats.org/wordprocessingml/2006/main" xmlns:w14="http://schemas.microsoft.com/office/word/2010/wordml" xmlns:w15="http://schemas.microsoft.com/office/word/2012/wordml" mc:Ignorable="w14 w15">
+<w:styles xmlns:mc="http://schemas.openxmlformats.org/markup-compatibility/2006" xmlns:r="http://schemas.openxmlformats.org/officeDocument/2006/relationships" xmlns:w="http://schemas.openxmlformats.org/wordprocessingml/2006/main" xmlns:w14="http://schemas.microsoft.com/office/word/2010/wordml" xmlns:w15="http://schemas.microsoft.com/office/word/2012/wordml" xmlns:w16cid="http://schemas.microsoft.com/office/word/2016/wordml/cid" xmlns:w16se="http://schemas.microsoft.com/office/word/2015/wordml/symex" mc:Ignorable="w14 w15 w16se w16cid">
   <w:docDefaults>
     <w:rPrDefault>
       <w:rPr>
@@ -2594,7 +2855,7 @@
       </w:pPr>
     </w:pPrDefault>
   </w:docDefaults>
-  <w:latentStyles w:defLockedState="0" w:defUIPriority="99" w:defSemiHidden="0" w:defUnhideWhenUsed="0" w:defQFormat="0" w:count="371">
+  <w:latentStyles w:defLockedState="0" w:defUIPriority="99" w:defSemiHidden="0" w:defUnhideWhenUsed="0" w:defQFormat="0" w:count="375">
     <w:lsdException w:name="Normal" w:uiPriority="0" w:qFormat="1"/>
     <w:lsdException w:name="heading 1" w:uiPriority="9" w:qFormat="1"/>
     <w:lsdException w:name="heading 2" w:semiHidden="1" w:uiPriority="9" w:unhideWhenUsed="1" w:qFormat="1"/>
@@ -2700,7 +2961,6 @@
     <w:lsdException w:name="HTML Sample" w:semiHidden="1" w:unhideWhenUsed="1"/>
     <w:lsdException w:name="HTML Typewriter" w:semiHidden="1" w:unhideWhenUsed="1"/>
     <w:lsdException w:name="HTML Variable" w:semiHidden="1" w:unhideWhenUsed="1"/>
-    <w:lsdException w:name="Normal Table" w:semiHidden="1" w:unhideWhenUsed="1"/>
     <w:lsdException w:name="annotation subject" w:semiHidden="1" w:unhideWhenUsed="1"/>
     <w:lsdException w:name="No List" w:semiHidden="1" w:unhideWhenUsed="1"/>
     <w:lsdException w:name="Outline List 1" w:semiHidden="1" w:unhideWhenUsed="1"/>
@@ -2744,10 +3004,8 @@
     <w:lsdException w:name="Table Elegant" w:semiHidden="1" w:unhideWhenUsed="1"/>
     <w:lsdException w:name="Table Professional" w:semiHidden="1" w:unhideWhenUsed="1"/>
     <w:lsdException w:name="Table Subtle 1" w:semiHidden="1" w:unhideWhenUsed="1"/>
-    <w:lsdException w:name="Table Subtle 2" w:semiHidden="1" w:unhideWhenUsed="1"/>
     <w:lsdException w:name="Table Web 1" w:semiHidden="1" w:unhideWhenUsed="1"/>
     <w:lsdException w:name="Table Web 2" w:semiHidden="1" w:unhideWhenUsed="1"/>
-    <w:lsdException w:name="Table Web 3" w:semiHidden="1" w:unhideWhenUsed="1"/>
     <w:lsdException w:name="Balloon Text" w:semiHidden="1" w:unhideWhenUsed="1"/>
     <w:lsdException w:name="Table Grid" w:uiPriority="39"/>
     <w:lsdException w:name="Table Theme" w:semiHidden="1" w:unhideWhenUsed="1"/>
@@ -2966,6 +3224,10 @@
     <w:lsdException w:name="List Table 5 Dark Accent 6" w:uiPriority="50"/>
     <w:lsdException w:name="List Table 6 Colorful Accent 6" w:uiPriority="51"/>
     <w:lsdException w:name="List Table 7 Colorful Accent 6" w:uiPriority="52"/>
+    <w:lsdException w:name="Mention" w:semiHidden="1" w:unhideWhenUsed="1"/>
+    <w:lsdException w:name="Smart Hyperlink" w:semiHidden="1" w:unhideWhenUsed="1"/>
+    <w:lsdException w:name="Hashtag" w:semiHidden="1" w:unhideWhenUsed="1"/>
+    <w:lsdException w:name="Unresolved Mention" w:semiHidden="1" w:unhideWhenUsed="1"/>
   </w:latentStyles>
   <w:style w:type="paragraph" w:default="1" w:styleId="Normal">
     <w:name w:val="Normal"/>
@@ -3427,9 +3689,12 @@
 </file>
 
 <file path=customXml/item1.xml><?xml version="1.0" encoding="utf-8"?>
-<p:properties xmlns:p="http://schemas.microsoft.com/office/2006/metadata/properties" xmlns:xsi="http://www.w3.org/2001/XMLSchema-instance" xmlns:pc="http://schemas.microsoft.com/office/infopath/2007/PartnerControls">
-  <documentManagement/>
-</p:properties>
+<?mso-contentType ?>
+<FormTemplates xmlns="http://schemas.microsoft.com/sharepoint/v3/contenttype/forms">
+  <Display>DocumentLibraryForm</Display>
+  <Edit>DocumentLibraryForm</Edit>
+  <New>DocumentLibraryForm</New>
+</FormTemplates>
 </file>
 
 <file path=customXml/item2.xml><?xml version="1.0" encoding="utf-8"?>
@@ -3547,12 +3812,9 @@
 </file>
 
 <file path=customXml/item3.xml><?xml version="1.0" encoding="utf-8"?>
-<?mso-contentType ?>
-<FormTemplates xmlns="http://schemas.microsoft.com/sharepoint/v3/contenttype/forms">
-  <Display>DocumentLibraryForm</Display>
-  <Edit>DocumentLibraryForm</Edit>
-  <New>DocumentLibraryForm</New>
-</FormTemplates>
+<p:properties xmlns:p="http://schemas.microsoft.com/office/2006/metadata/properties" xmlns:xsi="http://www.w3.org/2001/XMLSchema-instance" xmlns:pc="http://schemas.microsoft.com/office/infopath/2007/PartnerControls">
+  <documentManagement/>
+</p:properties>
 </file>
 
 <file path=customXml/item4.xml><?xml version="1.0" encoding="utf-8"?>
@@ -3560,16 +3822,9 @@
 </file>
 
 <file path=customXml/itemProps1.xml><?xml version="1.0" encoding="utf-8"?>
-<ds:datastoreItem xmlns:ds="http://schemas.openxmlformats.org/officeDocument/2006/customXml" ds:itemID="{E9158235-97AC-4749-AF5B-427F968E0FF7}">
+<ds:datastoreItem xmlns:ds="http://schemas.openxmlformats.org/officeDocument/2006/customXml" ds:itemID="{BB223B44-0FF5-4E94-8704-AAC7123C3457}">
   <ds:schemaRefs>
-    <ds:schemaRef ds:uri="http://schemas.openxmlformats.org/package/2006/metadata/core-properties"/>
-    <ds:schemaRef ds:uri="http://purl.org/dc/terms/"/>
-    <ds:schemaRef ds:uri="http://schemas.microsoft.com/office/infopath/2007/PartnerControls"/>
-    <ds:schemaRef ds:uri="http://schemas.microsoft.com/office/2006/documentManagement/types"/>
-    <ds:schemaRef ds:uri="http://purl.org/dc/elements/1.1/"/>
-    <ds:schemaRef ds:uri="http://schemas.microsoft.com/office/2006/metadata/properties"/>
-    <ds:schemaRef ds:uri="http://www.w3.org/XML/1998/namespace"/>
-    <ds:schemaRef ds:uri="http://purl.org/dc/dcmitype/"/>
+    <ds:schemaRef ds:uri="http://schemas.microsoft.com/sharepoint/v3/contenttype/forms"/>
   </ds:schemaRefs>
 </ds:datastoreItem>
 </file>
@@ -3591,15 +3846,16 @@
 </file>
 
 <file path=customXml/itemProps3.xml><?xml version="1.0" encoding="utf-8"?>
-<ds:datastoreItem xmlns:ds="http://schemas.openxmlformats.org/officeDocument/2006/customXml" ds:itemID="{BB223B44-0FF5-4E94-8704-AAC7123C3457}">
+<ds:datastoreItem xmlns:ds="http://schemas.openxmlformats.org/officeDocument/2006/customXml" ds:itemID="{E9158235-97AC-4749-AF5B-427F968E0FF7}">
   <ds:schemaRefs>
-    <ds:schemaRef ds:uri="http://schemas.microsoft.com/sharepoint/v3/contenttype/forms"/>
+    <ds:schemaRef ds:uri="http://schemas.microsoft.com/office/2006/metadata/properties"/>
+    <ds:schemaRef ds:uri="http://schemas.microsoft.com/office/infopath/2007/PartnerControls"/>
   </ds:schemaRefs>
 </ds:datastoreItem>
 </file>
 
 <file path=customXml/itemProps4.xml><?xml version="1.0" encoding="utf-8"?>
-<ds:datastoreItem xmlns:ds="http://schemas.openxmlformats.org/officeDocument/2006/customXml" ds:itemID="{D15A0751-1BD8-41D3-BD81-ADC643DD673F}">
+<ds:datastoreItem xmlns:ds="http://schemas.openxmlformats.org/officeDocument/2006/customXml" ds:itemID="{6A4C4EFF-FD4D-4343-B919-A50E524FBED7}">
   <ds:schemaRefs>
     <ds:schemaRef ds:uri="http://schemas.openxmlformats.org/officeDocument/2006/bibliography"/>
   </ds:schemaRefs>

</xml_diff>

<commit_message>
Rejigged JSON parsing to using NewtonSoft. Remove more junk from the resulting JSON output. Added exception handler if decrypt fails. Updated DOC file
</commit_message>
<xml_diff>
--- a/Agile Crypto Spec.docx
+++ b/Agile Crypto Spec.docx
@@ -39,16 +39,19 @@
     </w:p>
     <w:p>
       <w:r>
-        <w:t>1</w:t>
-      </w:r>
-      <w:r>
-        <w:t>/</w:t>
-      </w:r>
-      <w:r>
-        <w:t>11</w:t>
-      </w:r>
-      <w:r>
-        <w:t>/201</w:t>
+        <w:t>Jan 11</w:t>
+      </w:r>
+      <w:r>
+        <w:rPr>
+          <w:vertAlign w:val="superscript"/>
+        </w:rPr>
+        <w:t>th</w:t>
+      </w:r>
+      <w:r>
+        <w:t xml:space="preserve">, </w:t>
+      </w:r>
+      <w:r>
+        <w:t>201</w:t>
       </w:r>
       <w:r>
         <w:t>8</w:t>
@@ -232,8 +235,6 @@
       <w:r>
         <w:t xml:space="preserve"> and the appropriate libraries are already installed on the user’s machine. </w:t>
       </w:r>
-      <w:bookmarkStart w:id="0" w:name="_GoBack"/>
-      <w:bookmarkEnd w:id="0"/>
     </w:p>
     <w:p>
       <w:pPr>
@@ -578,6 +579,9 @@
     <w:p>
       <w:r>
         <w:t xml:space="preserve">Navigate to the </w:t>
+      </w:r>
+      <w:r>
+        <w:t xml:space="preserve">debug folder. </w:t>
       </w:r>
     </w:p>
     <w:p>
@@ -744,6 +748,16 @@
       </w:r>
     </w:p>
     <w:p>
+      <w:bookmarkStart w:id="0" w:name="_GoBack"/>
+      <w:bookmarkEnd w:id="0"/>
+      <w:r>
+        <w:rPr>
+          <w:highlight w:val="yellow"/>
+        </w:rPr>
+        <w:t>I NEED TO REDO THE SCREENSHOTS</w:t>
+      </w:r>
+    </w:p>
+    <w:p>
       <w:r>
         <w:rPr>
           <w:noProof/>
@@ -793,6 +807,7 @@
     </w:p>
     <w:p>
       <w:r>
+        <w:lastRenderedPageBreak/>
         <w:t xml:space="preserve">The first set of lines are the JSON metadata for each of the three classes (PBKDF, symmetric cipher and HMAC.) The </w:t>
       </w:r>
       <w:r>
@@ -810,7 +825,6 @@
         </w:rPr>
       </w:pPr>
       <w:r>
-        <w:lastRenderedPageBreak/>
         <w:t xml:space="preserve">Run the same command again. </w:t>
       </w:r>
     </w:p>
@@ -1105,7 +1119,7 @@
           <w:szCs w:val="19"/>
           <w:highlight w:val="white"/>
         </w:rPr>
-        <w:t>eBytes|{"IterationCount":15000}</w:t>
+        <w:t>eBytes|{"IterationCount":1000}</w:t>
       </w:r>
       <w:r>
         <w:rPr>
@@ -1125,7 +1139,67 @@
           <w:szCs w:val="19"/>
           <w:highlight w:val="white"/>
         </w:rPr>
-        <w:t>System.Security.Cryptography.AesCryptoServiceProvider|{"KeySize":128,"BlockSize":128,"FeedbackSize":8,"Mode":1,"Padding":2}</w:t>
+        <w:t>System.Security.Cryptography.</w:t>
+      </w:r>
+      <w:r>
+        <w:rPr>
+          <w:rFonts w:ascii="Consolas" w:hAnsi="Consolas" w:cs="Consolas"/>
+          <w:color w:val="000000"/>
+          <w:sz w:val="16"/>
+          <w:szCs w:val="19"/>
+          <w:highlight w:val="white"/>
+        </w:rPr>
+        <w:t>DES</w:t>
+      </w:r>
+      <w:r>
+        <w:rPr>
+          <w:rFonts w:ascii="Consolas" w:hAnsi="Consolas" w:cs="Consolas"/>
+          <w:color w:val="000000"/>
+          <w:sz w:val="16"/>
+          <w:szCs w:val="19"/>
+          <w:highlight w:val="white"/>
+        </w:rPr>
+        <w:t>CryptoServiceProvider|{"KeySize":</w:t>
+      </w:r>
+      <w:r>
+        <w:rPr>
+          <w:rFonts w:ascii="Consolas" w:hAnsi="Consolas" w:cs="Consolas"/>
+          <w:color w:val="000000"/>
+          <w:sz w:val="16"/>
+          <w:szCs w:val="19"/>
+          <w:highlight w:val="white"/>
+        </w:rPr>
+        <w:t>64</w:t>
+      </w:r>
+      <w:r>
+        <w:rPr>
+          <w:rFonts w:ascii="Consolas" w:hAnsi="Consolas" w:cs="Consolas"/>
+          <w:color w:val="000000"/>
+          <w:sz w:val="16"/>
+          <w:szCs w:val="19"/>
+          <w:highlight w:val="white"/>
+        </w:rPr>
+        <w:t>,"BlockSize":</w:t>
+      </w:r>
+      <w:r>
+        <w:rPr>
+          <w:rFonts w:ascii="Consolas" w:hAnsi="Consolas" w:cs="Consolas"/>
+          <w:color w:val="000000"/>
+          <w:sz w:val="16"/>
+          <w:szCs w:val="19"/>
+          <w:highlight w:val="white"/>
+        </w:rPr>
+        <w:t>64</w:t>
+      </w:r>
+      <w:r>
+        <w:rPr>
+          <w:rFonts w:ascii="Consolas" w:hAnsi="Consolas" w:cs="Consolas"/>
+          <w:color w:val="000000"/>
+          <w:sz w:val="16"/>
+          <w:szCs w:val="19"/>
+          <w:highlight w:val="white"/>
+        </w:rPr>
+        <w:t>,"FeedbackSize":8,"Mode":1,"Padding":2}</w:t>
       </w:r>
       <w:r>
         <w:rPr>
@@ -1145,7 +1219,67 @@
           <w:szCs w:val="19"/>
           <w:highlight w:val="white"/>
         </w:rPr>
-        <w:t>System.Security.Cryptography.HMACSHA256|{"HashName":"SHA256","HashSize":256}</w:t>
+        <w:t>System.Security.Cryptography.HMACSHA</w:t>
+      </w:r>
+      <w:r>
+        <w:rPr>
+          <w:rFonts w:ascii="Consolas" w:hAnsi="Consolas" w:cs="Consolas"/>
+          <w:color w:val="000000"/>
+          <w:sz w:val="16"/>
+          <w:szCs w:val="19"/>
+          <w:highlight w:val="white"/>
+        </w:rPr>
+        <w:t>1</w:t>
+      </w:r>
+      <w:r>
+        <w:rPr>
+          <w:rFonts w:ascii="Consolas" w:hAnsi="Consolas" w:cs="Consolas"/>
+          <w:color w:val="000000"/>
+          <w:sz w:val="16"/>
+          <w:szCs w:val="19"/>
+          <w:highlight w:val="white"/>
+        </w:rPr>
+        <w:t>|{"HashName":"SHA</w:t>
+      </w:r>
+      <w:r>
+        <w:rPr>
+          <w:rFonts w:ascii="Consolas" w:hAnsi="Consolas" w:cs="Consolas"/>
+          <w:color w:val="000000"/>
+          <w:sz w:val="16"/>
+          <w:szCs w:val="19"/>
+          <w:highlight w:val="white"/>
+        </w:rPr>
+        <w:t>1</w:t>
+      </w:r>
+      <w:r>
+        <w:rPr>
+          <w:rFonts w:ascii="Consolas" w:hAnsi="Consolas" w:cs="Consolas"/>
+          <w:color w:val="000000"/>
+          <w:sz w:val="16"/>
+          <w:szCs w:val="19"/>
+          <w:highlight w:val="white"/>
+        </w:rPr>
+        <w:t>","HashSize":</w:t>
+      </w:r>
+      <w:r>
+        <w:rPr>
+          <w:rFonts w:ascii="Consolas" w:hAnsi="Consolas" w:cs="Consolas"/>
+          <w:color w:val="000000"/>
+          <w:sz w:val="16"/>
+          <w:szCs w:val="19"/>
+          <w:highlight w:val="white"/>
+        </w:rPr>
+        <w:t>160</w:t>
+      </w:r>
+      <w:r>
+        <w:rPr>
+          <w:rFonts w:ascii="Consolas" w:hAnsi="Consolas" w:cs="Consolas"/>
+          <w:color w:val="000000"/>
+          <w:sz w:val="16"/>
+          <w:szCs w:val="19"/>
+          <w:highlight w:val="white"/>
+        </w:rPr>
+        <w:t>}</w:t>
       </w:r>
     </w:p>
     <w:p>
@@ -1253,7 +1387,7 @@
           <w:szCs w:val="19"/>
           <w:highlight w:val="white"/>
         </w:rPr>
-        <w:t>DES</w:t>
+        <w:t>Aes</w:t>
       </w:r>
       <w:r>
         <w:rPr>
@@ -1283,7 +1417,7 @@
           <w:szCs w:val="19"/>
           <w:highlight w:val="white"/>
         </w:rPr>
-        <w:t>64</w:t>
+        <w:t>128</w:t>
       </w:r>
       <w:r>
         <w:rPr>
@@ -1303,17 +1437,37 @@
           <w:szCs w:val="19"/>
           <w:highlight w:val="white"/>
         </w:rPr>
-        <w:t>64</w:t>
-      </w:r>
-      <w:r>
-        <w:rPr>
-          <w:rFonts w:ascii="Consolas" w:hAnsi="Consolas" w:cs="Consolas"/>
-          <w:color w:val="000000"/>
-          <w:sz w:val="16"/>
-          <w:szCs w:val="19"/>
-          <w:highlight w:val="white"/>
-        </w:rPr>
-        <w:t>,"FeedbackSize":8,"Mode</w:t>
+        <w:t>128</w:t>
+      </w:r>
+      <w:r>
+        <w:rPr>
+          <w:rFonts w:ascii="Consolas" w:hAnsi="Consolas" w:cs="Consolas"/>
+          <w:color w:val="000000"/>
+          <w:sz w:val="16"/>
+          <w:szCs w:val="19"/>
+          <w:highlight w:val="white"/>
+        </w:rPr>
+        <w:t>,</w:t>
+      </w:r>
+      <w:r>
+        <w:rPr>
+          <w:rFonts w:ascii="Consolas" w:hAnsi="Consolas" w:cs="Consolas"/>
+          <w:color w:val="000000"/>
+          <w:sz w:val="16"/>
+          <w:szCs w:val="19"/>
+          <w:highlight w:val="white"/>
+        </w:rPr>
+        <w:t xml:space="preserve"> </w:t>
+      </w:r>
+      <w:r>
+        <w:rPr>
+          <w:rFonts w:ascii="Consolas" w:hAnsi="Consolas" w:cs="Consolas"/>
+          <w:color w:val="000000"/>
+          <w:sz w:val="16"/>
+          <w:szCs w:val="19"/>
+          <w:highlight w:val="white"/>
+        </w:rPr>
+        <w:t>,"Mode</w:t>
       </w:r>
       <w:r>
         <w:rPr>
@@ -1454,13 +1608,25 @@
         <w:t>d</w:t>
       </w:r>
       <w:r>
-        <w:t xml:space="preserve"> the cipher (AES </w:t>
+        <w:t xml:space="preserve"> the cipher (</w:t>
+      </w:r>
+      <w:r>
+        <w:t>D</w:t>
+      </w:r>
+      <w:r>
+        <w:t xml:space="preserve">ES </w:t>
       </w:r>
       <w:r>
         <w:sym w:font="Wingdings" w:char="F0E0"/>
       </w:r>
       <w:r>
-        <w:t xml:space="preserve"> DES), the PBKDF iteration count (15000 </w:t>
+        <w:t xml:space="preserve"> </w:t>
+      </w:r>
+      <w:r>
+        <w:t>A</w:t>
+      </w:r>
+      <w:r>
+        <w:t xml:space="preserve">ES), the PBKDF iteration count (1000 </w:t>
       </w:r>
       <w:r>
         <w:sym w:font="Wingdings" w:char="F0E0"/>
@@ -1469,7 +1635,25 @@
         <w:t xml:space="preserve"> </w:t>
       </w:r>
       <w:r>
-        <w:t xml:space="preserve">25000), and block mode (CBC (1) </w:t>
+        <w:t>25000), and block mode (</w:t>
+      </w:r>
+      <w:r>
+        <w:t>E</w:t>
+      </w:r>
+      <w:r>
+        <w:t>C</w:t>
+      </w:r>
+      <w:r>
+        <w:t>B</w:t>
+      </w:r>
+      <w:r>
+        <w:t xml:space="preserve"> (</w:t>
+      </w:r>
+      <w:r>
+        <w:t>4</w:t>
+      </w:r>
+      <w:r>
+        <w:t xml:space="preserve">) </w:t>
       </w:r>
       <w:r>
         <w:sym w:font="Wingdings" w:char="F0E0"/>
@@ -1478,7 +1662,25 @@
         <w:t xml:space="preserve"> </w:t>
       </w:r>
       <w:r>
-        <w:t xml:space="preserve">ECB (4)) and finally, the HMAC (SHA256 </w:t>
+        <w:t>CB</w:t>
+      </w:r>
+      <w:r>
+        <w:t>C</w:t>
+      </w:r>
+      <w:r>
+        <w:t xml:space="preserve"> (</w:t>
+      </w:r>
+      <w:r>
+        <w:t>1</w:t>
+      </w:r>
+      <w:r>
+        <w:t>)) and finally, the HMAC (SHA</w:t>
+      </w:r>
+      <w:r>
+        <w:t>1</w:t>
+      </w:r>
+      <w:r>
+        <w:t xml:space="preserve"> </w:t>
       </w:r>
       <w:r>
         <w:sym w:font="Wingdings" w:char="F0E0"/>
@@ -1562,6 +1764,7 @@
     </w:p>
     <w:p>
       <w:r>
+        <w:lastRenderedPageBreak/>
         <w:t>If you look at the resulting file, you’ll see</w:t>
       </w:r>
       <w:r>
@@ -1584,7 +1787,6 @@
         <w:rPr>
           <w:noProof/>
         </w:rPr>
-        <w:lastRenderedPageBreak/>
         <w:drawing>
           <wp:inline distT="0" distB="0" distL="0" distR="0" wp14:anchorId="6C297E47" wp14:editId="05BA8BA2">
             <wp:extent cx="5943600" cy="1087755"/>
@@ -3855,7 +4057,7 @@
 </file>
 
 <file path=customXml/itemProps4.xml><?xml version="1.0" encoding="utf-8"?>
-<ds:datastoreItem xmlns:ds="http://schemas.openxmlformats.org/officeDocument/2006/customXml" ds:itemID="{6A4C4EFF-FD4D-4343-B919-A50E524FBED7}">
+<ds:datastoreItem xmlns:ds="http://schemas.openxmlformats.org/officeDocument/2006/customXml" ds:itemID="{45CAD668-2F74-44F7-9F48-B212F6673101}">
   <ds:schemaRefs>
     <ds:schemaRef ds:uri="http://schemas.openxmlformats.org/officeDocument/2006/bibliography"/>
   </ds:schemaRefs>

</xml_diff>